<commit_message>
Tweaked tests to fix dodgy questions
</commit_message>
<xml_diff>
--- a/ahsks5sow/scheme/assessments/fm-y12-ht2.docx
+++ b/ahsks5sow/scheme/assessments/fm-y12-ht2.docx
@@ -1,6 +1,6 @@
 
 <file path=word/document.xml><?xml version="1.0" encoding="utf-8"?>
-<w:document xmlns:wpc="http://schemas.microsoft.com/office/word/2010/wordprocessingCanvas" xmlns:cx="http://schemas.microsoft.com/office/drawing/2014/chartex" xmlns:cx1="http://schemas.microsoft.com/office/drawing/2015/9/8/chartex" xmlns:mc="http://schemas.openxmlformats.org/markup-compatibility/2006" xmlns:o="urn:schemas-microsoft-com:office:office" xmlns:r="http://schemas.openxmlformats.org/officeDocument/2006/relationships" xmlns:m="http://schemas.openxmlformats.org/officeDocument/2006/math" xmlns:v="urn:schemas-microsoft-com:vml" xmlns:wp14="http://schemas.microsoft.com/office/word/2010/wordprocessingDrawing" xmlns:wp="http://schemas.openxmlformats.org/drawingml/2006/wordprocessingDrawing" xmlns:w10="urn:schemas-microsoft-com:office:word" xmlns:w="http://schemas.openxmlformats.org/wordprocessingml/2006/main" xmlns:w14="http://schemas.microsoft.com/office/word/2010/wordml" xmlns:w15="http://schemas.microsoft.com/office/word/2012/wordml" xmlns:w16se="http://schemas.microsoft.com/office/word/2015/wordml/symex" xmlns:wpg="http://schemas.microsoft.com/office/word/2010/wordprocessingGroup" xmlns:wpi="http://schemas.microsoft.com/office/word/2010/wordprocessingInk" xmlns:wne="http://schemas.microsoft.com/office/word/2006/wordml" xmlns:wps="http://schemas.microsoft.com/office/word/2010/wordprocessingShape" mc:Ignorable="w14 w15 w16se wp14">
+<w:document xmlns:wpc="http://schemas.microsoft.com/office/word/2010/wordprocessingCanvas" xmlns:cx="http://schemas.microsoft.com/office/drawing/2014/chartex" xmlns:mc="http://schemas.openxmlformats.org/markup-compatibility/2006" xmlns:o="urn:schemas-microsoft-com:office:office" xmlns:r="http://schemas.openxmlformats.org/officeDocument/2006/relationships" xmlns:m="http://schemas.openxmlformats.org/officeDocument/2006/math" xmlns:v="urn:schemas-microsoft-com:vml" xmlns:wp14="http://schemas.microsoft.com/office/word/2010/wordprocessingDrawing" xmlns:wp="http://schemas.openxmlformats.org/drawingml/2006/wordprocessingDrawing" xmlns:w10="urn:schemas-microsoft-com:office:word" xmlns:w="http://schemas.openxmlformats.org/wordprocessingml/2006/main" xmlns:w14="http://schemas.microsoft.com/office/word/2010/wordml" xmlns:w15="http://schemas.microsoft.com/office/word/2012/wordml" xmlns:w16se="http://schemas.microsoft.com/office/word/2015/wordml/symex" xmlns:wpg="http://schemas.microsoft.com/office/word/2010/wordprocessingGroup" xmlns:wpi="http://schemas.microsoft.com/office/word/2010/wordprocessingInk" xmlns:wne="http://schemas.microsoft.com/office/word/2006/wordml" xmlns:wps="http://schemas.microsoft.com/office/word/2010/wordprocessingShape" mc:Ignorable="w14 w15 w16se wp14">
   <w:body>
     <w:p>
       <w:pPr>
@@ -18,8 +18,6 @@
           <w:u w:val="single"/>
         </w:rPr>
       </w:pPr>
-      <w:bookmarkStart w:id="0" w:name="_GoBack"/>
-      <w:bookmarkEnd w:id="0"/>
       <w:r>
         <w:rPr>
           <w:rFonts w:ascii="Arial" w:hAnsi="Arial" w:cs="Arial"/>
@@ -29,18 +27,7 @@
           <w:szCs w:val="26"/>
           <w:u w:val="single"/>
         </w:rPr>
-        <w:t>Y1</w:t>
-      </w:r>
-      <w:r>
-        <w:rPr>
-          <w:rFonts w:ascii="Arial" w:hAnsi="Arial" w:cs="Arial"/>
-          <w:b/>
-          <w:bCs/>
-          <w:sz w:val="26"/>
-          <w:szCs w:val="26"/>
-          <w:u w:val="single"/>
-        </w:rPr>
-        <w:t>2 Further Maths Assessment – HT2 – Section A</w:t>
+        <w:t>Y12 Further Maths Assessment – HT2 – Section A</w:t>
       </w:r>
     </w:p>
     <w:p>
@@ -218,15 +205,7 @@
           <w:b/>
           <w:bCs/>
         </w:rPr>
-        <w:t>(4</w:t>
-      </w:r>
-      <w:r>
-        <w:rPr>
-          <w:rFonts w:ascii="Arial" w:hAnsi="Arial" w:cs="Arial"/>
-          <w:b/>
-          <w:bCs/>
-        </w:rPr>
-        <w:t xml:space="preserve"> marks)</w:t>
+        <w:t>(4 marks)</w:t>
       </w:r>
     </w:p>
     <w:p>
@@ -361,7 +340,52 @@
           <w:i/>
           <w:iCs/>
         </w:rPr>
-        <w:t>a</w:t>
+        <w:t>a≠</w:t>
+      </w:r>
+      <w:r>
+        <w:rPr>
+          <w:rFonts w:ascii="Arial" w:hAnsi="Arial" w:cs="Arial"/>
+        </w:rPr>
+        <w:t xml:space="preserve"> 6</w:t>
+      </w:r>
+    </w:p>
+    <w:p>
+      <w:pPr>
+        <w:widowControl w:val="0"/>
+        <w:autoSpaceDE w:val="0"/>
+        <w:autoSpaceDN w:val="0"/>
+        <w:adjustRightInd w:val="0"/>
+        <w:spacing w:after="120" w:line="240" w:lineRule="auto"/>
+        <w:rPr>
+          <w:rFonts w:ascii="Arial" w:hAnsi="Arial" w:cs="Arial"/>
+        </w:rPr>
+      </w:pPr>
+      <w:r>
+        <w:rPr>
+          <w:rFonts w:ascii="Arial" w:hAnsi="Arial" w:cs="Arial"/>
+        </w:rPr>
+        <w:t xml:space="preserve">(a)  Find </w:t>
+      </w:r>
+      <w:r>
+        <w:rPr>
+          <w:rFonts w:ascii="Arial" w:hAnsi="Arial" w:cs="Arial"/>
+          <w:b/>
+          <w:bCs/>
+        </w:rPr>
+        <w:t>A</w:t>
+      </w:r>
+      <w:r>
+        <w:rPr>
+          <w:rFonts w:ascii="Arial" w:hAnsi="Arial" w:cs="Arial"/>
+          <w:vertAlign w:val="superscript"/>
+        </w:rPr>
+        <w:t>–1</w:t>
+      </w:r>
+      <w:r>
+        <w:rPr>
+          <w:rFonts w:ascii="Arial" w:hAnsi="Arial" w:cs="Arial"/>
+        </w:rPr>
+        <w:t xml:space="preserve"> in terms of </w:t>
       </w:r>
       <w:r>
         <w:rPr>
@@ -369,13 +393,35 @@
           <w:i/>
           <w:iCs/>
         </w:rPr>
-        <w:t>≠</w:t>
-      </w:r>
-      <w:r>
-        <w:rPr>
-          <w:rFonts w:ascii="Arial" w:hAnsi="Arial" w:cs="Arial"/>
-        </w:rPr>
-        <w:t xml:space="preserve"> 6</w:t>
+        <w:t>a</w:t>
+      </w:r>
+      <w:r>
+        <w:rPr>
+          <w:rFonts w:ascii="Arial" w:hAnsi="Arial" w:cs="Arial"/>
+        </w:rPr>
+        <w:t>.</w:t>
+      </w:r>
+    </w:p>
+    <w:p>
+      <w:pPr>
+        <w:widowControl w:val="0"/>
+        <w:autoSpaceDE w:val="0"/>
+        <w:autoSpaceDN w:val="0"/>
+        <w:adjustRightInd w:val="0"/>
+        <w:spacing w:after="0" w:line="240" w:lineRule="auto"/>
+        <w:jc w:val="right"/>
+        <w:rPr>
+          <w:rFonts w:ascii="Arial" w:hAnsi="Arial" w:cs="Arial"/>
+        </w:rPr>
+      </w:pPr>
+      <w:r>
+        <w:rPr>
+          <w:rFonts w:ascii="Arial" w:hAnsi="Arial" w:cs="Arial"/>
+          <w:b/>
+          <w:bCs/>
+          <w:color w:val="A8AAAD"/>
+        </w:rPr>
+        <w:t>(3)</w:t>
       </w:r>
     </w:p>
     <w:p>
@@ -393,19 +439,7 @@
         <w:rPr>
           <w:rFonts w:ascii="Arial" w:hAnsi="Arial" w:cs="Arial"/>
         </w:rPr>
-        <w:t>(a)</w:t>
-      </w:r>
-      <w:r>
-        <w:rPr>
-          <w:rFonts w:ascii="Arial" w:hAnsi="Arial" w:cs="Arial"/>
-        </w:rPr>
-        <w:t>  </w:t>
-      </w:r>
-      <w:r>
-        <w:rPr>
-          <w:rFonts w:ascii="Arial" w:hAnsi="Arial" w:cs="Arial"/>
-        </w:rPr>
-        <w:t xml:space="preserve">Find </w:t>
+        <w:t xml:space="preserve">Given that </w:t>
       </w:r>
       <w:r>
         <w:rPr>
@@ -418,22 +452,75 @@
       <w:r>
         <w:rPr>
           <w:rFonts w:ascii="Arial" w:hAnsi="Arial" w:cs="Arial"/>
+        </w:rPr>
+        <w:t xml:space="preserve"> + 2</w:t>
+      </w:r>
+      <w:r>
+        <w:rPr>
+          <w:rFonts w:ascii="Arial" w:hAnsi="Arial" w:cs="Arial"/>
+          <w:b/>
+          <w:bCs/>
+        </w:rPr>
+        <w:t>A</w:t>
+      </w:r>
+      <w:r>
+        <w:rPr>
+          <w:rFonts w:ascii="Arial" w:hAnsi="Arial" w:cs="Arial"/>
           <w:vertAlign w:val="superscript"/>
         </w:rPr>
-        <w:t>–</w:t>
-      </w:r>
-      <w:r>
-        <w:rPr>
-          <w:rFonts w:ascii="Arial" w:hAnsi="Arial" w:cs="Arial"/>
-          <w:vertAlign w:val="superscript"/>
-        </w:rPr>
-        <w:t>1</w:t>
-      </w:r>
-      <w:r>
-        <w:rPr>
-          <w:rFonts w:ascii="Arial" w:hAnsi="Arial" w:cs="Arial"/>
-        </w:rPr>
-        <w:t xml:space="preserve"> in terms of </w:t>
+        <w:t>–1</w:t>
+      </w:r>
+      <w:r>
+        <w:rPr>
+          <w:rFonts w:ascii="Arial" w:hAnsi="Arial" w:cs="Arial"/>
+        </w:rPr>
+        <w:t xml:space="preserve"> = </w:t>
+      </w:r>
+      <w:r>
+        <w:rPr>
+          <w:rFonts w:ascii="Arial" w:hAnsi="Arial" w:cs="Arial"/>
+          <w:b/>
+          <w:bCs/>
+        </w:rPr>
+        <w:t>I</w:t>
+      </w:r>
+      <w:r>
+        <w:rPr>
+          <w:rFonts w:ascii="Arial" w:hAnsi="Arial" w:cs="Arial"/>
+        </w:rPr>
+        <w:t xml:space="preserve">, where </w:t>
+      </w:r>
+      <w:r>
+        <w:rPr>
+          <w:rFonts w:ascii="Arial" w:hAnsi="Arial" w:cs="Arial"/>
+          <w:b/>
+          <w:bCs/>
+        </w:rPr>
+        <w:t>I</w:t>
+      </w:r>
+      <w:r>
+        <w:rPr>
+          <w:rFonts w:ascii="Arial" w:hAnsi="Arial" w:cs="Arial"/>
+        </w:rPr>
+        <w:t xml:space="preserve"> is the 2 × 2 identity matrix,</w:t>
+      </w:r>
+    </w:p>
+    <w:p>
+      <w:pPr>
+        <w:widowControl w:val="0"/>
+        <w:autoSpaceDE w:val="0"/>
+        <w:autoSpaceDN w:val="0"/>
+        <w:adjustRightInd w:val="0"/>
+        <w:spacing w:after="120" w:line="240" w:lineRule="auto"/>
+        <w:rPr>
+          <w:rFonts w:ascii="Arial" w:hAnsi="Arial" w:cs="Arial"/>
+        </w:rPr>
+      </w:pPr>
+      <w:r>
+        <w:rPr>
+          <w:rFonts w:ascii="Arial" w:hAnsi="Arial" w:cs="Arial"/>
+        </w:rPr>
+        <w:t xml:space="preserve">(b)  find the value of </w:t>
       </w:r>
       <w:r>
         <w:rPr>
@@ -478,156 +565,6 @@
         <w:autoSpaceDE w:val="0"/>
         <w:autoSpaceDN w:val="0"/>
         <w:adjustRightInd w:val="0"/>
-        <w:spacing w:after="120" w:line="240" w:lineRule="auto"/>
-        <w:rPr>
-          <w:rFonts w:ascii="Arial" w:hAnsi="Arial" w:cs="Arial"/>
-        </w:rPr>
-      </w:pPr>
-      <w:r>
-        <w:rPr>
-          <w:rFonts w:ascii="Arial" w:hAnsi="Arial" w:cs="Arial"/>
-        </w:rPr>
-        <w:t xml:space="preserve">Given that </w:t>
-      </w:r>
-      <w:r>
-        <w:rPr>
-          <w:rFonts w:ascii="Arial" w:hAnsi="Arial" w:cs="Arial"/>
-          <w:b/>
-          <w:bCs/>
-        </w:rPr>
-        <w:t>A</w:t>
-      </w:r>
-      <w:r>
-        <w:rPr>
-          <w:rFonts w:ascii="Arial" w:hAnsi="Arial" w:cs="Arial"/>
-        </w:rPr>
-        <w:t xml:space="preserve"> + </w:t>
-      </w:r>
-      <w:r>
-        <w:rPr>
-          <w:rFonts w:ascii="Arial" w:hAnsi="Arial" w:cs="Arial"/>
-        </w:rPr>
-        <w:t>2</w:t>
-      </w:r>
-      <w:r>
-        <w:rPr>
-          <w:rFonts w:ascii="Arial" w:hAnsi="Arial" w:cs="Arial"/>
-          <w:b/>
-          <w:bCs/>
-        </w:rPr>
-        <w:t>A</w:t>
-      </w:r>
-      <w:r>
-        <w:rPr>
-          <w:rFonts w:ascii="Arial" w:hAnsi="Arial" w:cs="Arial"/>
-          <w:vertAlign w:val="superscript"/>
-        </w:rPr>
-        <w:t>–</w:t>
-      </w:r>
-      <w:r>
-        <w:rPr>
-          <w:rFonts w:ascii="Arial" w:hAnsi="Arial" w:cs="Arial"/>
-          <w:vertAlign w:val="superscript"/>
-        </w:rPr>
-        <w:t>1</w:t>
-      </w:r>
-      <w:r>
-        <w:rPr>
-          <w:rFonts w:ascii="Arial" w:hAnsi="Arial" w:cs="Arial"/>
-        </w:rPr>
-        <w:t xml:space="preserve"> = </w:t>
-      </w:r>
-      <w:r>
-        <w:rPr>
-          <w:rFonts w:ascii="Arial" w:hAnsi="Arial" w:cs="Arial"/>
-          <w:b/>
-          <w:bCs/>
-        </w:rPr>
-        <w:t>I</w:t>
-      </w:r>
-      <w:r>
-        <w:rPr>
-          <w:rFonts w:ascii="Arial" w:hAnsi="Arial" w:cs="Arial"/>
-        </w:rPr>
-        <w:t xml:space="preserve">, where </w:t>
-      </w:r>
-      <w:r>
-        <w:rPr>
-          <w:rFonts w:ascii="Arial" w:hAnsi="Arial" w:cs="Arial"/>
-          <w:b/>
-          <w:bCs/>
-        </w:rPr>
-        <w:t>I</w:t>
-      </w:r>
-      <w:r>
-        <w:rPr>
-          <w:rFonts w:ascii="Arial" w:hAnsi="Arial" w:cs="Arial"/>
-        </w:rPr>
-        <w:t xml:space="preserve"> is the 2 </w:t>
-      </w:r>
-      <w:r>
-        <w:rPr>
-          <w:rFonts w:ascii="Arial" w:hAnsi="Arial" w:cs="Arial"/>
-        </w:rPr>
-        <w:t>×</w:t>
-      </w:r>
-      <w:r>
-        <w:rPr>
-          <w:rFonts w:ascii="Arial" w:hAnsi="Arial" w:cs="Arial"/>
-        </w:rPr>
-        <w:t xml:space="preserve"> 2 identity matrix,</w:t>
-      </w:r>
-    </w:p>
-    <w:p>
-      <w:pPr>
-        <w:widowControl w:val="0"/>
-        <w:autoSpaceDE w:val="0"/>
-        <w:autoSpaceDN w:val="0"/>
-        <w:adjustRightInd w:val="0"/>
-        <w:spacing w:after="120" w:line="240" w:lineRule="auto"/>
-        <w:rPr>
-          <w:rFonts w:ascii="Arial" w:hAnsi="Arial" w:cs="Arial"/>
-        </w:rPr>
-      </w:pPr>
-      <w:r>
-        <w:rPr>
-          <w:rFonts w:ascii="Arial" w:hAnsi="Arial" w:cs="Arial"/>
-        </w:rPr>
-        <w:t>(b)</w:t>
-      </w:r>
-      <w:r>
-        <w:rPr>
-          <w:rFonts w:ascii="Arial" w:hAnsi="Arial" w:cs="Arial"/>
-        </w:rPr>
-        <w:t>  </w:t>
-      </w:r>
-      <w:r>
-        <w:rPr>
-          <w:rFonts w:ascii="Arial" w:hAnsi="Arial" w:cs="Arial"/>
-        </w:rPr>
-        <w:t xml:space="preserve">find the value of </w:t>
-      </w:r>
-      <w:r>
-        <w:rPr>
-          <w:rFonts w:ascii="Arial" w:hAnsi="Arial" w:cs="Arial"/>
-          <w:i/>
-          <w:iCs/>
-        </w:rPr>
-        <w:t>a</w:t>
-      </w:r>
-      <w:r>
-        <w:rPr>
-          <w:rFonts w:ascii="Arial" w:hAnsi="Arial" w:cs="Arial"/>
-        </w:rPr>
-        <w:t>.</w:t>
-      </w:r>
-    </w:p>
-    <w:p>
-      <w:pPr>
-        <w:widowControl w:val="0"/>
-        <w:autoSpaceDE w:val="0"/>
-        <w:autoSpaceDN w:val="0"/>
-        <w:adjustRightInd w:val="0"/>
         <w:spacing w:after="0" w:line="240" w:lineRule="auto"/>
         <w:jc w:val="right"/>
         <w:rPr>
@@ -639,38 +576,8 @@
           <w:rFonts w:ascii="Arial" w:hAnsi="Arial" w:cs="Arial"/>
           <w:b/>
           <w:bCs/>
-          <w:color w:val="A8AAAD"/>
-        </w:rPr>
-        <w:t>(3)</w:t>
-      </w:r>
-    </w:p>
-    <w:p>
-      <w:pPr>
-        <w:widowControl w:val="0"/>
-        <w:autoSpaceDE w:val="0"/>
-        <w:autoSpaceDN w:val="0"/>
-        <w:adjustRightInd w:val="0"/>
-        <w:spacing w:after="0" w:line="240" w:lineRule="auto"/>
-        <w:jc w:val="right"/>
-        <w:rPr>
-          <w:rFonts w:ascii="Arial" w:hAnsi="Arial" w:cs="Arial"/>
-        </w:rPr>
-      </w:pPr>
-      <w:r>
-        <w:rPr>
-          <w:rFonts w:ascii="Arial" w:hAnsi="Arial" w:cs="Arial"/>
-          <w:b/>
-          <w:bCs/>
-        </w:rPr>
-        <w:t>(</w:t>
-      </w:r>
-      <w:r>
-        <w:rPr>
-          <w:rFonts w:ascii="Arial" w:hAnsi="Arial" w:cs="Arial"/>
-          <w:b/>
-          <w:bCs/>
-        </w:rPr>
-        <w:t>6 marks)</w:t>
+        </w:rPr>
+        <w:t>(6 marks)</w:t>
       </w:r>
     </w:p>
     <w:p>
@@ -714,19 +621,7 @@
         <w:rPr>
           <w:rFonts w:ascii="Arial" w:hAnsi="Arial" w:cs="Arial"/>
         </w:rPr>
-        <w:t>(a)</w:t>
-      </w:r>
-      <w:r>
-        <w:rPr>
-          <w:rFonts w:ascii="Arial" w:hAnsi="Arial" w:cs="Arial"/>
-        </w:rPr>
-        <w:t>  </w:t>
-      </w:r>
-      <w:r>
-        <w:rPr>
-          <w:rFonts w:ascii="Arial" w:hAnsi="Arial" w:cs="Arial"/>
-        </w:rPr>
-        <w:t xml:space="preserve">Use the standard results for </w:t>
+        <w:t xml:space="preserve">(a)  Use the standard results for </w:t>
       </w:r>
       <w:r>
         <w:rPr>
@@ -1014,19 +909,7 @@
         <w:rPr>
           <w:rFonts w:ascii="Arial" w:hAnsi="Arial" w:cs="Arial"/>
         </w:rPr>
-        <w:t>(b)</w:t>
-      </w:r>
-      <w:r>
-        <w:rPr>
-          <w:rFonts w:ascii="Arial" w:hAnsi="Arial" w:cs="Arial"/>
-        </w:rPr>
-        <w:t>  </w:t>
-      </w:r>
-      <w:r>
-        <w:rPr>
-          <w:rFonts w:ascii="Arial" w:hAnsi="Arial" w:cs="Arial"/>
-        </w:rPr>
-        <w:t>Hence find the value of</w:t>
+        <w:t>(b)  Hence find the value of</w:t>
       </w:r>
     </w:p>
     <w:p>
@@ -1046,7 +929,6 @@
           <w:rFonts w:ascii="Arial" w:hAnsi="Arial" w:cs="Arial"/>
           <w:noProof/>
         </w:rPr>
-        <w:lastRenderedPageBreak/>
         <w:drawing>
           <wp:inline distT="0" distB="0" distL="0" distR="0">
             <wp:extent cx="1114425" cy="400050"/>
@@ -1143,23 +1025,7 @@
           <w:b/>
           <w:bCs/>
         </w:rPr>
-        <w:t>(</w:t>
-      </w:r>
-      <w:r>
-        <w:rPr>
-          <w:rFonts w:ascii="Arial" w:hAnsi="Arial" w:cs="Arial"/>
-          <w:b/>
-          <w:bCs/>
-        </w:rPr>
-        <w:t>8 ma</w:t>
-      </w:r>
-      <w:r>
-        <w:rPr>
-          <w:rFonts w:ascii="Arial" w:hAnsi="Arial" w:cs="Arial"/>
-          <w:b/>
-          <w:bCs/>
-        </w:rPr>
-        <w:t>rks)</w:t>
+        <w:t>(8 marks)</w:t>
       </w:r>
     </w:p>
     <w:p>
@@ -1185,15 +1051,7 @@
           <w:b/>
           <w:bCs/>
         </w:rPr>
-        <w:t>A</w:t>
-      </w:r>
-      <w:r>
-        <w:rPr>
-          <w:rFonts w:ascii="Arial" w:hAnsi="Arial" w:cs="Arial"/>
-          <w:b/>
-          <w:bCs/>
-        </w:rPr>
-        <w:t>4.</w:t>
+        <w:t>A4.</w:t>
       </w:r>
       <w:r>
         <w:rPr>
@@ -1347,6 +1205,27 @@
     </w:p>
     <w:p>
       <w:pPr>
+        <w:rPr>
+          <w:rFonts w:ascii="Arial" w:hAnsi="Arial" w:cs="Arial"/>
+          <w:bCs/>
+          <w:sz w:val="26"/>
+          <w:szCs w:val="26"/>
+        </w:rPr>
+      </w:pPr>
+      <w:bookmarkStart w:id="0" w:name="_GoBack"/>
+      <w:r>
+        <w:rPr>
+          <w:rFonts w:ascii="Arial" w:hAnsi="Arial" w:cs="Arial"/>
+          <w:bCs/>
+          <w:sz w:val="26"/>
+          <w:szCs w:val="26"/>
+        </w:rPr>
+        <w:br w:type="page"/>
+      </w:r>
+    </w:p>
+    <w:bookmarkEnd w:id="0"/>
+    <w:p>
+      <w:pPr>
         <w:widowControl w:val="0"/>
         <w:autoSpaceDE w:val="0"/>
         <w:autoSpaceDN w:val="0"/>
@@ -1370,18 +1249,8 @@
           <w:szCs w:val="26"/>
           <w:u w:val="single"/>
         </w:rPr>
-        <w:t xml:space="preserve">Y12 Further Maths Assessment – HT2 – Section </w:t>
-      </w:r>
-      <w:r>
-        <w:rPr>
-          <w:rFonts w:ascii="Arial" w:hAnsi="Arial" w:cs="Arial"/>
-          <w:b/>
-          <w:bCs/>
-          <w:sz w:val="26"/>
-          <w:szCs w:val="26"/>
-          <w:u w:val="single"/>
-        </w:rPr>
-        <w:t>B</w:t>
+        <w:lastRenderedPageBreak/>
+        <w:t>Y12 Further Maths Assessment – HT2 – Section B</w:t>
       </w:r>
     </w:p>
     <w:p>
@@ -1754,7 +1623,6 @@
         </w:rPr>
         <w:t xml:space="preserve"> represents a complex number </w:t>
       </w:r>
-      <w:proofErr w:type="spellStart"/>
       <w:r>
         <w:rPr>
           <w:rFonts w:ascii="Arial" w:hAnsi="Arial" w:cs="Arial"/>
@@ -1767,14 +1635,7 @@
         <w:rPr>
           <w:rFonts w:ascii="Arial" w:hAnsi="Arial" w:cs="Arial"/>
         </w:rPr>
-        <w:t xml:space="preserve"> on</w:t>
-      </w:r>
-      <w:proofErr w:type="spellEnd"/>
-      <w:r>
-        <w:rPr>
-          <w:rFonts w:ascii="Arial" w:hAnsi="Arial" w:cs="Arial"/>
-        </w:rPr>
-        <w:t xml:space="preserve"> the Argand diagram, where</w:t>
+        <w:t xml:space="preserve"> on the Argand diagram, where</w:t>
       </w:r>
     </w:p>
     <w:p>
@@ -1821,21 +1682,7 @@
         <w:rPr>
           <w:rFonts w:ascii="Arial" w:hAnsi="Arial" w:cs="Arial"/>
         </w:rPr>
-        <w:t xml:space="preserve"> − 1 + </w:t>
-      </w:r>
-      <w:proofErr w:type="spellStart"/>
-      <w:r>
-        <w:rPr>
-          <w:rFonts w:ascii="Arial" w:hAnsi="Arial" w:cs="Arial"/>
-        </w:rPr>
-        <w:t>i</w:t>
-      </w:r>
-      <w:proofErr w:type="spellEnd"/>
-      <w:r>
-        <w:rPr>
-          <w:rFonts w:ascii="Arial" w:hAnsi="Arial" w:cs="Arial"/>
-        </w:rPr>
-        <w:t>|</w:t>
+        <w:t xml:space="preserve"> − 1 + i|</w:t>
       </w:r>
     </w:p>
     <w:p>
@@ -2092,19 +1939,7 @@
         <w:rPr>
           <w:rFonts w:ascii="Arial" w:hAnsi="Arial" w:cs="Arial"/>
         </w:rPr>
-        <w:t>(a)</w:t>
-      </w:r>
-      <w:r>
-        <w:rPr>
-          <w:rFonts w:ascii="Arial" w:hAnsi="Arial" w:cs="Arial"/>
-        </w:rPr>
-        <w:t>  </w:t>
-      </w:r>
-      <w:r>
-        <w:rPr>
-          <w:rFonts w:ascii="Arial" w:hAnsi="Arial" w:cs="Arial"/>
-        </w:rPr>
-        <w:t>Write down the value of (</w:t>
+        <w:t>(a)  Write down the value of (</w:t>
       </w:r>
       <w:r>
         <w:rPr>
@@ -2186,19 +2021,7 @@
         <w:rPr>
           <w:rFonts w:ascii="Arial" w:hAnsi="Arial" w:cs="Arial"/>
         </w:rPr>
-        <w:t>(b)</w:t>
-      </w:r>
-      <w:r>
-        <w:rPr>
-          <w:rFonts w:ascii="Arial" w:hAnsi="Arial" w:cs="Arial"/>
-        </w:rPr>
-        <w:t>  </w:t>
-      </w:r>
-      <w:r>
-        <w:rPr>
-          <w:rFonts w:ascii="Arial" w:hAnsi="Arial" w:cs="Arial"/>
-        </w:rPr>
-        <w:t>Find the value of (</w:t>
+        <w:t>(b)  Find the value of (</w:t>
       </w:r>
       <w:r>
         <w:rPr>
@@ -2280,19 +2103,7 @@
         <w:rPr>
           <w:rFonts w:ascii="Arial" w:hAnsi="Arial" w:cs="Arial"/>
         </w:rPr>
-        <w:t>(c)</w:t>
-      </w:r>
-      <w:r>
-        <w:rPr>
-          <w:rFonts w:ascii="Arial" w:hAnsi="Arial" w:cs="Arial"/>
-        </w:rPr>
-        <w:t>  </w:t>
-      </w:r>
-      <w:r>
-        <w:rPr>
-          <w:rFonts w:ascii="Arial" w:hAnsi="Arial" w:cs="Arial"/>
-        </w:rPr>
-        <w:t>Find a quadratic equation which has roots</w:t>
+        <w:t>(c)  Find a quadratic equation which has roots</w:t>
       </w:r>
     </w:p>
     <w:p>
@@ -2325,19 +2136,7 @@
         <w:rPr>
           <w:rFonts w:ascii="Arial" w:hAnsi="Arial" w:cs="Arial"/>
         </w:rPr>
-        <w:t xml:space="preserve"> </w:t>
-      </w:r>
-      <w:r>
-        <w:rPr>
-          <w:rFonts w:ascii="Arial" w:hAnsi="Arial" w:cs="Arial"/>
-        </w:rPr>
-        <w:t>–</w:t>
-      </w:r>
-      <w:r>
-        <w:rPr>
-          <w:rFonts w:ascii="Arial" w:hAnsi="Arial" w:cs="Arial"/>
-        </w:rPr>
-        <w:t xml:space="preserve"> </w:t>
+        <w:t xml:space="preserve"> – </w:t>
       </w:r>
       <w:r>
         <w:rPr>
@@ -2365,19 +2164,7 @@
         <w:rPr>
           <w:rFonts w:ascii="Arial" w:hAnsi="Arial" w:cs="Arial"/>
         </w:rPr>
-        <w:t xml:space="preserve"> </w:t>
-      </w:r>
-      <w:r>
-        <w:rPr>
-          <w:rFonts w:ascii="Arial" w:hAnsi="Arial" w:cs="Arial"/>
-        </w:rPr>
-        <w:t>–</w:t>
-      </w:r>
-      <w:r>
-        <w:rPr>
-          <w:rFonts w:ascii="Arial" w:hAnsi="Arial" w:cs="Arial"/>
-        </w:rPr>
-        <w:t xml:space="preserve"> </w:t>
+        <w:t xml:space="preserve"> – </w:t>
       </w:r>
       <w:r>
         <w:rPr>
@@ -2409,13 +2196,7 @@
         <w:rPr>
           <w:rFonts w:ascii="Arial" w:hAnsi="Arial" w:cs="Arial"/>
         </w:rPr>
-        <w:t>       </w:t>
-      </w:r>
-      <w:r>
-        <w:rPr>
-          <w:rFonts w:ascii="Arial" w:hAnsi="Arial" w:cs="Arial"/>
-        </w:rPr>
-        <w:t>giving your answer in the form p</w:t>
+        <w:t>       giving your answer in the form p</w:t>
       </w:r>
       <w:r>
         <w:rPr>
@@ -2438,7 +2219,6 @@
         </w:rPr>
         <w:t xml:space="preserve"> + </w:t>
       </w:r>
-      <w:proofErr w:type="spellStart"/>
       <w:r>
         <w:rPr>
           <w:rFonts w:ascii="Arial" w:hAnsi="Arial" w:cs="Arial"/>
@@ -2447,7 +2227,6 @@
         </w:rPr>
         <w:t>qx</w:t>
       </w:r>
-      <w:proofErr w:type="spellEnd"/>
       <w:r>
         <w:rPr>
           <w:rFonts w:ascii="Arial" w:hAnsi="Arial" w:cs="Arial"/>
@@ -2496,7 +2275,6 @@
         </w:rPr>
         <w:t xml:space="preserve"> and </w:t>
       </w:r>
-      <w:proofErr w:type="spellStart"/>
       <w:r>
         <w:rPr>
           <w:rFonts w:ascii="Arial" w:hAnsi="Arial" w:cs="Arial"/>
@@ -2509,32 +2287,14 @@
         <w:rPr>
           <w:rFonts w:ascii="Arial" w:hAnsi="Arial" w:cs="Arial"/>
         </w:rPr>
-        <w:t xml:space="preserve"> are</w:t>
-      </w:r>
-      <w:proofErr w:type="spellEnd"/>
-      <w:r>
-        <w:rPr>
-          <w:rFonts w:ascii="Arial" w:hAnsi="Arial" w:cs="Arial"/>
-        </w:rPr>
-        <w:t xml:space="preserve"> integers to </w:t>
+        <w:t xml:space="preserve"> are integers to </w:t>
       </w:r>
       <w:r>
         <w:rPr>
           <w:rFonts w:ascii="Arial" w:hAnsi="Arial" w:cs="Arial"/>
         </w:rPr>
         <w:br/>
-      </w:r>
-      <w:r>
-        <w:rPr>
-          <w:rFonts w:ascii="Arial" w:hAnsi="Arial" w:cs="Arial"/>
-        </w:rPr>
-        <w:t>       </w:t>
-      </w:r>
-      <w:r>
-        <w:rPr>
-          <w:rFonts w:ascii="Arial" w:hAnsi="Arial" w:cs="Arial"/>
-        </w:rPr>
-        <w:t>be determined.</w:t>
+        <w:t>       be determined.</w:t>
       </w:r>
     </w:p>
     <w:p>
@@ -2579,15 +2339,7 @@
           <w:b/>
           <w:bCs/>
         </w:rPr>
-        <w:t>(</w:t>
-      </w:r>
-      <w:r>
-        <w:rPr>
-          <w:rFonts w:ascii="Arial" w:hAnsi="Arial" w:cs="Arial"/>
-          <w:b/>
-          <w:bCs/>
-        </w:rPr>
-        <w:t>8 marks)</w:t>
+        <w:t>(8 marks)</w:t>
       </w:r>
     </w:p>
     <w:p>
@@ -2724,23 +2476,7 @@
           <w:b/>
           <w:bCs/>
         </w:rPr>
-        <w:t>(</w:t>
-      </w:r>
-      <w:r>
-        <w:rPr>
-          <w:rFonts w:ascii="Arial" w:hAnsi="Arial" w:cs="Arial"/>
-          <w:b/>
-          <w:bCs/>
-        </w:rPr>
-        <w:t>5</w:t>
-      </w:r>
-      <w:r>
-        <w:rPr>
-          <w:rFonts w:ascii="Arial" w:hAnsi="Arial" w:cs="Arial"/>
-          <w:b/>
-          <w:bCs/>
-        </w:rPr>
-        <w:t xml:space="preserve"> marks)</w:t>
+        <w:t>(5 marks)</w:t>
       </w:r>
     </w:p>
     <w:p>
@@ -3024,6 +2760,7 @@
           <w:rFonts w:ascii="Arial" w:hAnsi="Arial" w:cs="Arial"/>
           <w:noProof/>
         </w:rPr>
+        <w:lastRenderedPageBreak/>
         <w:drawing>
           <wp:inline distT="0" distB="0" distL="0" distR="0" wp14:anchorId="010F0F1B" wp14:editId="39C340AC">
             <wp:extent cx="6544945" cy="2003930"/>
@@ -3186,6 +2923,7 @@
           <w:rFonts w:ascii="Arial" w:hAnsi="Arial" w:cs="Arial"/>
           <w:noProof/>
         </w:rPr>
+        <w:lastRenderedPageBreak/>
         <w:drawing>
           <wp:inline distT="0" distB="0" distL="0" distR="0" wp14:anchorId="3D23D285" wp14:editId="22500485">
             <wp:extent cx="6544945" cy="2651117"/>
@@ -3330,6 +3068,7 @@
         <w:rPr>
           <w:rFonts w:ascii="Arial" w:hAnsi="Arial" w:cs="Arial"/>
         </w:rPr>
+        <w:lastRenderedPageBreak/>
         <w:t> A4.</w:t>
       </w:r>
     </w:p>
@@ -3493,6 +3232,7 @@
         <w:rPr>
           <w:rFonts w:ascii="Arial" w:hAnsi="Arial" w:cs="Arial"/>
         </w:rPr>
+        <w:lastRenderedPageBreak/>
         <w:t>B1</w:t>
       </w:r>
     </w:p>
@@ -3680,6 +3420,7 @@
         <w:rPr>
           <w:rFonts w:ascii="Arial" w:hAnsi="Arial" w:cs="Arial"/>
         </w:rPr>
+        <w:lastRenderedPageBreak/>
         <w:t>B2.</w:t>
       </w:r>
     </w:p>
@@ -3712,7 +3453,6 @@
           <w:rFonts w:ascii="Arial" w:hAnsi="Arial" w:cs="Arial"/>
           <w:noProof/>
         </w:rPr>
-        <w:lastRenderedPageBreak/>
         <w:drawing>
           <wp:inline distT="0" distB="0" distL="0" distR="0">
             <wp:extent cx="6572250" cy="5248275"/>
@@ -3827,15 +3567,8 @@
           <w:b/>
           <w:bCs/>
         </w:rPr>
-        <w:t>B3</w:t>
-      </w:r>
-      <w:r>
-        <w:rPr>
-          <w:rFonts w:ascii="Arial" w:hAnsi="Arial" w:cs="Arial"/>
-          <w:b/>
-          <w:bCs/>
-        </w:rPr>
-        <w:t>.</w:t>
+        <w:lastRenderedPageBreak/>
+        <w:t>B3.</w:t>
       </w:r>
       <w:r>
         <w:rPr>
@@ -4018,6 +3751,7 @@
         <w:rPr>
           <w:rFonts w:ascii="Arial" w:hAnsi="Arial" w:cs="Arial"/>
         </w:rPr>
+        <w:lastRenderedPageBreak/>
         <w:t>B4.</w:t>
       </w:r>
     </w:p>

</xml_diff>